<commit_message>
Adding the DAO Layer and updating readme
</commit_message>
<xml_diff>
--- a/Readme.docx
+++ b/Readme.docx
@@ -15,7 +15,1452 @@
           <w:sz w:val="36"/>
           <w:szCs w:val="36"/>
         </w:rPr>
-        <w:t>Data Endpoints</w:t>
+        <w:t>HIGH LEVEL DESIGN</w:t>
+      </w:r>
+    </w:p>
+    <w:p>
+      <w:r>
+        <w:rPr>
+          <w:noProof/>
+          <w:lang w:eastAsia="en-IN"/>
+        </w:rPr>
+        <mc:AlternateContent>
+          <mc:Choice Requires="wps">
+            <w:drawing>
+              <wp:anchor distT="0" distB="0" distL="114300" distR="114300" simplePos="0" relativeHeight="251660288" behindDoc="0" locked="0" layoutInCell="1" allowOverlap="1" wp14:anchorId="7BCDF443" wp14:editId="2720B9B5">
+                <wp:simplePos x="0" y="0"/>
+                <wp:positionH relativeFrom="column">
+                  <wp:posOffset>2852382</wp:posOffset>
+                </wp:positionH>
+                <wp:positionV relativeFrom="paragraph">
+                  <wp:posOffset>315272</wp:posOffset>
+                </wp:positionV>
+                <wp:extent cx="3124200" cy="4749421"/>
+                <wp:effectExtent l="0" t="0" r="19050" b="13335"/>
+                <wp:wrapNone/>
+                <wp:docPr id="3" name="Rectangle 3"/>
+                <wp:cNvGraphicFramePr/>
+                <a:graphic xmlns:a="http://schemas.openxmlformats.org/drawingml/2006/main">
+                  <a:graphicData uri="http://schemas.microsoft.com/office/word/2010/wordprocessingShape">
+                    <wps:wsp>
+                      <wps:cNvSpPr/>
+                      <wps:spPr>
+                        <a:xfrm>
+                          <a:off x="0" y="0"/>
+                          <a:ext cx="3124200" cy="4749421"/>
+                        </a:xfrm>
+                        <a:prstGeom prst="rect">
+                          <a:avLst/>
+                        </a:prstGeom>
+                      </wps:spPr>
+                      <wps:style>
+                        <a:lnRef idx="2">
+                          <a:schemeClr val="accent6"/>
+                        </a:lnRef>
+                        <a:fillRef idx="1">
+                          <a:schemeClr val="lt1"/>
+                        </a:fillRef>
+                        <a:effectRef idx="0">
+                          <a:schemeClr val="accent6"/>
+                        </a:effectRef>
+                        <a:fontRef idx="minor">
+                          <a:schemeClr val="dk1"/>
+                        </a:fontRef>
+                      </wps:style>
+                      <wps:txbx>
+                        <w:txbxContent>
+                          <w:p>
+                            <w:pPr>
+                              <w:jc w:val="center"/>
+                              <w:rPr>
+                                <w:b/>
+                                <w:sz w:val="28"/>
+                                <w:szCs w:val="28"/>
+                              </w:rPr>
+                            </w:pPr>
+                            <w:r>
+                              <w:rPr>
+                                <w:b/>
+                                <w:sz w:val="28"/>
+                                <w:szCs w:val="28"/>
+                              </w:rPr>
+                              <w:t>JAVA</w:t>
+                            </w:r>
+                          </w:p>
+                          <w:p>
+                            <w:pPr>
+                              <w:jc w:val="center"/>
+                              <w:rPr>
+                                <w:b/>
+                                <w:sz w:val="28"/>
+                                <w:szCs w:val="28"/>
+                              </w:rPr>
+                            </w:pPr>
+                          </w:p>
+                          <w:p>
+                            <w:pPr>
+                              <w:jc w:val="center"/>
+                              <w:rPr>
+                                <w:b/>
+                                <w:sz w:val="28"/>
+                                <w:szCs w:val="28"/>
+                              </w:rPr>
+                            </w:pPr>
+                          </w:p>
+                          <w:p>
+                            <w:pPr>
+                              <w:jc w:val="center"/>
+                              <w:rPr>
+                                <w:b/>
+                                <w:sz w:val="28"/>
+                                <w:szCs w:val="28"/>
+                              </w:rPr>
+                            </w:pPr>
+                          </w:p>
+                          <w:p>
+                            <w:pPr>
+                              <w:jc w:val="center"/>
+                              <w:rPr>
+                                <w:b/>
+                                <w:sz w:val="28"/>
+                                <w:szCs w:val="28"/>
+                              </w:rPr>
+                            </w:pPr>
+                          </w:p>
+                          <w:p>
+                            <w:pPr>
+                              <w:jc w:val="center"/>
+                              <w:rPr>
+                                <w:b/>
+                                <w:sz w:val="28"/>
+                                <w:szCs w:val="28"/>
+                              </w:rPr>
+                            </w:pPr>
+                          </w:p>
+                          <w:p>
+                            <w:pPr>
+                              <w:jc w:val="center"/>
+                              <w:rPr>
+                                <w:b/>
+                                <w:sz w:val="28"/>
+                                <w:szCs w:val="28"/>
+                              </w:rPr>
+                            </w:pPr>
+                          </w:p>
+                          <w:p>
+                            <w:pPr>
+                              <w:jc w:val="center"/>
+                              <w:rPr>
+                                <w:b/>
+                                <w:sz w:val="28"/>
+                                <w:szCs w:val="28"/>
+                              </w:rPr>
+                            </w:pPr>
+                          </w:p>
+                          <w:p>
+                            <w:pPr>
+                              <w:jc w:val="center"/>
+                              <w:rPr>
+                                <w:b/>
+                                <w:sz w:val="28"/>
+                                <w:szCs w:val="28"/>
+                              </w:rPr>
+                            </w:pPr>
+                          </w:p>
+                          <w:p>
+                            <w:pPr>
+                              <w:jc w:val="center"/>
+                              <w:rPr>
+                                <w:b/>
+                                <w:sz w:val="28"/>
+                                <w:szCs w:val="28"/>
+                              </w:rPr>
+                            </w:pPr>
+                          </w:p>
+                          <w:p>
+                            <w:pPr>
+                              <w:jc w:val="center"/>
+                              <w:rPr>
+                                <w:b/>
+                                <w:sz w:val="28"/>
+                                <w:szCs w:val="28"/>
+                              </w:rPr>
+                            </w:pPr>
+                          </w:p>
+                          <w:p>
+                            <w:pPr>
+                              <w:jc w:val="center"/>
+                              <w:rPr>
+                                <w:b/>
+                                <w:sz w:val="28"/>
+                                <w:szCs w:val="28"/>
+                              </w:rPr>
+                            </w:pPr>
+                          </w:p>
+                        </w:txbxContent>
+                      </wps:txbx>
+                      <wps:bodyPr rot="0" spcFirstLastPara="0" vertOverflow="overflow" horzOverflow="overflow" vert="horz" wrap="square" lIns="91440" tIns="45720" rIns="91440" bIns="45720" numCol="1" spcCol="0" rtlCol="0" fromWordArt="0" anchor="ctr" anchorCtr="0" forceAA="0" compatLnSpc="1">
+                        <a:prstTxWarp prst="textNoShape">
+                          <a:avLst/>
+                        </a:prstTxWarp>
+                        <a:noAutofit/>
+                      </wps:bodyPr>
+                    </wps:wsp>
+                  </a:graphicData>
+                </a:graphic>
+                <wp14:sizeRelV relativeFrom="margin">
+                  <wp14:pctHeight>0</wp14:pctHeight>
+                </wp14:sizeRelV>
+              </wp:anchor>
+            </w:drawing>
+          </mc:Choice>
+          <mc:Fallback>
+            <w:pict>
+              <v:rect id="Rectangle 3" o:spid="_x0000_s1026" style="position:absolute;margin-left:224.6pt;margin-top:24.8pt;width:246pt;height:373.95pt;z-index:251660288;visibility:visible;mso-wrap-style:square;mso-height-percent:0;mso-wrap-distance-left:9pt;mso-wrap-distance-top:0;mso-wrap-distance-right:9pt;mso-wrap-distance-bottom:0;mso-position-horizontal:absolute;mso-position-horizontal-relative:text;mso-position-vertical:absolute;mso-position-vertical-relative:text;mso-height-percent:0;mso-height-relative:margin;v-text-anchor:middle" o:gfxdata="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" fillcolor="white [3201]" strokecolor="#f79646 [3209]" strokeweight="2pt">
+                <v:textbox>
+                  <w:txbxContent>
+                    <w:p>
+                      <w:pPr>
+                        <w:jc w:val="center"/>
+                        <w:rPr>
+                          <w:b/>
+                          <w:sz w:val="28"/>
+                          <w:szCs w:val="28"/>
+                        </w:rPr>
+                      </w:pPr>
+                      <w:r>
+                        <w:rPr>
+                          <w:b/>
+                          <w:sz w:val="28"/>
+                          <w:szCs w:val="28"/>
+                        </w:rPr>
+                        <w:t>JAVA</w:t>
+                      </w:r>
+                    </w:p>
+                    <w:p>
+                      <w:pPr>
+                        <w:jc w:val="center"/>
+                        <w:rPr>
+                          <w:b/>
+                          <w:sz w:val="28"/>
+                          <w:szCs w:val="28"/>
+                        </w:rPr>
+                      </w:pPr>
+                    </w:p>
+                    <w:p>
+                      <w:pPr>
+                        <w:jc w:val="center"/>
+                        <w:rPr>
+                          <w:b/>
+                          <w:sz w:val="28"/>
+                          <w:szCs w:val="28"/>
+                        </w:rPr>
+                      </w:pPr>
+                    </w:p>
+                    <w:p>
+                      <w:pPr>
+                        <w:jc w:val="center"/>
+                        <w:rPr>
+                          <w:b/>
+                          <w:sz w:val="28"/>
+                          <w:szCs w:val="28"/>
+                        </w:rPr>
+                      </w:pPr>
+                    </w:p>
+                    <w:p>
+                      <w:pPr>
+                        <w:jc w:val="center"/>
+                        <w:rPr>
+                          <w:b/>
+                          <w:sz w:val="28"/>
+                          <w:szCs w:val="28"/>
+                        </w:rPr>
+                      </w:pPr>
+                    </w:p>
+                    <w:p>
+                      <w:pPr>
+                        <w:jc w:val="center"/>
+                        <w:rPr>
+                          <w:b/>
+                          <w:sz w:val="28"/>
+                          <w:szCs w:val="28"/>
+                        </w:rPr>
+                      </w:pPr>
+                    </w:p>
+                    <w:p>
+                      <w:pPr>
+                        <w:jc w:val="center"/>
+                        <w:rPr>
+                          <w:b/>
+                          <w:sz w:val="28"/>
+                          <w:szCs w:val="28"/>
+                        </w:rPr>
+                      </w:pPr>
+                    </w:p>
+                    <w:p>
+                      <w:pPr>
+                        <w:jc w:val="center"/>
+                        <w:rPr>
+                          <w:b/>
+                          <w:sz w:val="28"/>
+                          <w:szCs w:val="28"/>
+                        </w:rPr>
+                      </w:pPr>
+                    </w:p>
+                    <w:p>
+                      <w:pPr>
+                        <w:jc w:val="center"/>
+                        <w:rPr>
+                          <w:b/>
+                          <w:sz w:val="28"/>
+                          <w:szCs w:val="28"/>
+                        </w:rPr>
+                      </w:pPr>
+                    </w:p>
+                    <w:p>
+                      <w:pPr>
+                        <w:jc w:val="center"/>
+                        <w:rPr>
+                          <w:b/>
+                          <w:sz w:val="28"/>
+                          <w:szCs w:val="28"/>
+                        </w:rPr>
+                      </w:pPr>
+                    </w:p>
+                    <w:p>
+                      <w:pPr>
+                        <w:jc w:val="center"/>
+                        <w:rPr>
+                          <w:b/>
+                          <w:sz w:val="28"/>
+                          <w:szCs w:val="28"/>
+                        </w:rPr>
+                      </w:pPr>
+                    </w:p>
+                    <w:p>
+                      <w:pPr>
+                        <w:jc w:val="center"/>
+                        <w:rPr>
+                          <w:b/>
+                          <w:sz w:val="28"/>
+                          <w:szCs w:val="28"/>
+                        </w:rPr>
+                      </w:pPr>
+                    </w:p>
+                  </w:txbxContent>
+                </v:textbox>
+              </v:rect>
+            </w:pict>
+          </mc:Fallback>
+        </mc:AlternateContent>
+      </w:r>
+      <w:r>
+        <w:rPr>
+          <w:noProof/>
+          <w:lang w:eastAsia="en-IN"/>
+        </w:rPr>
+        <mc:AlternateContent>
+          <mc:Choice Requires="wps">
+            <w:drawing>
+              <wp:anchor distT="0" distB="0" distL="114300" distR="114300" simplePos="0" relativeHeight="251659264" behindDoc="0" locked="0" layoutInCell="1" allowOverlap="1" wp14:anchorId="2D8128E6" wp14:editId="4F0AD8B8">
+                <wp:simplePos x="0" y="0"/>
+                <wp:positionH relativeFrom="column">
+                  <wp:posOffset>-28575</wp:posOffset>
+                </wp:positionH>
+                <wp:positionV relativeFrom="paragraph">
+                  <wp:posOffset>311150</wp:posOffset>
+                </wp:positionV>
+                <wp:extent cx="1990725" cy="704850"/>
+                <wp:effectExtent l="0" t="0" r="28575" b="19050"/>
+                <wp:wrapNone/>
+                <wp:docPr id="2" name="Rectangle 2"/>
+                <wp:cNvGraphicFramePr/>
+                <a:graphic xmlns:a="http://schemas.openxmlformats.org/drawingml/2006/main">
+                  <a:graphicData uri="http://schemas.microsoft.com/office/word/2010/wordprocessingShape">
+                    <wps:wsp>
+                      <wps:cNvSpPr/>
+                      <wps:spPr>
+                        <a:xfrm>
+                          <a:off x="0" y="0"/>
+                          <a:ext cx="1990725" cy="704850"/>
+                        </a:xfrm>
+                        <a:prstGeom prst="rect">
+                          <a:avLst/>
+                        </a:prstGeom>
+                      </wps:spPr>
+                      <wps:style>
+                        <a:lnRef idx="2">
+                          <a:schemeClr val="accent6"/>
+                        </a:lnRef>
+                        <a:fillRef idx="1">
+                          <a:schemeClr val="lt1"/>
+                        </a:fillRef>
+                        <a:effectRef idx="0">
+                          <a:schemeClr val="accent6"/>
+                        </a:effectRef>
+                        <a:fontRef idx="minor">
+                          <a:schemeClr val="dk1"/>
+                        </a:fontRef>
+                      </wps:style>
+                      <wps:txbx>
+                        <w:txbxContent>
+                          <w:p>
+                            <w:pPr>
+                              <w:jc w:val="center"/>
+                              <w:rPr>
+                                <w:b/>
+                                <w:sz w:val="28"/>
+                                <w:szCs w:val="28"/>
+                              </w:rPr>
+                            </w:pPr>
+                            <w:r>
+                              <w:rPr>
+                                <w:b/>
+                                <w:sz w:val="28"/>
+                                <w:szCs w:val="28"/>
+                              </w:rPr>
+                              <w:t>UI</w:t>
+                            </w:r>
+                          </w:p>
+                          <w:p>
+                            <w:pPr>
+                              <w:jc w:val="center"/>
+                            </w:pPr>
+                            <w:r>
+                              <w:t>(</w:t>
+                            </w:r>
+                            <w:r>
+                              <w:t xml:space="preserve">Browser, </w:t>
+                            </w:r>
+                            <w:r>
+                              <w:t>HTML,</w:t>
+                            </w:r>
+                            <w:r>
+                              <w:t xml:space="preserve"> </w:t>
+                            </w:r>
+                            <w:r>
+                              <w:t>JS,</w:t>
+                            </w:r>
+                            <w:r>
+                              <w:t xml:space="preserve"> </w:t>
+                            </w:r>
+                            <w:r>
+                              <w:t>CSS)</w:t>
+                            </w:r>
+                          </w:p>
+                        </w:txbxContent>
+                      </wps:txbx>
+                      <wps:bodyPr rot="0" spcFirstLastPara="0" vertOverflow="overflow" horzOverflow="overflow" vert="horz" wrap="square" lIns="91440" tIns="45720" rIns="91440" bIns="45720" numCol="1" spcCol="0" rtlCol="0" fromWordArt="0" anchor="ctr" anchorCtr="0" forceAA="0" compatLnSpc="1">
+                        <a:prstTxWarp prst="textNoShape">
+                          <a:avLst/>
+                        </a:prstTxWarp>
+                        <a:noAutofit/>
+                      </wps:bodyPr>
+                    </wps:wsp>
+                  </a:graphicData>
+                </a:graphic>
+              </wp:anchor>
+            </w:drawing>
+          </mc:Choice>
+          <mc:Fallback>
+            <w:pict>
+              <v:rect id="Rectangle 2" o:spid="_x0000_s1027" style="position:absolute;margin-left:-2.25pt;margin-top:24.5pt;width:156.75pt;height:55.5pt;z-index:251659264;visibility:visible;mso-wrap-style:square;mso-wrap-distance-left:9pt;mso-wrap-distance-top:0;mso-wrap-distance-right:9pt;mso-wrap-distance-bottom:0;mso-position-horizontal:absolute;mso-position-horizontal-relative:text;mso-position-vertical:absolute;mso-position-vertical-relative:text;v-text-anchor:middle" o:gfxdata="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" fillcolor="white [3201]" strokecolor="#f79646 [3209]" strokeweight="2pt">
+                <v:textbox>
+                  <w:txbxContent>
+                    <w:p>
+                      <w:pPr>
+                        <w:jc w:val="center"/>
+                        <w:rPr>
+                          <w:b/>
+                          <w:sz w:val="28"/>
+                          <w:szCs w:val="28"/>
+                        </w:rPr>
+                      </w:pPr>
+                      <w:r>
+                        <w:rPr>
+                          <w:b/>
+                          <w:sz w:val="28"/>
+                          <w:szCs w:val="28"/>
+                        </w:rPr>
+                        <w:t>UI</w:t>
+                      </w:r>
+                    </w:p>
+                    <w:p>
+                      <w:pPr>
+                        <w:jc w:val="center"/>
+                      </w:pPr>
+                      <w:r>
+                        <w:t>(</w:t>
+                      </w:r>
+                      <w:r>
+                        <w:t xml:space="preserve">Browser, </w:t>
+                      </w:r>
+                      <w:r>
+                        <w:t>HTML,</w:t>
+                      </w:r>
+                      <w:r>
+                        <w:t xml:space="preserve"> </w:t>
+                      </w:r>
+                      <w:r>
+                        <w:t>JS,</w:t>
+                      </w:r>
+                      <w:r>
+                        <w:t xml:space="preserve"> </w:t>
+                      </w:r>
+                      <w:r>
+                        <w:t>CSS)</w:t>
+                      </w:r>
+                    </w:p>
+                  </w:txbxContent>
+                </v:textbox>
+              </v:rect>
+            </w:pict>
+          </mc:Fallback>
+        </mc:AlternateContent>
+      </w:r>
+    </w:p>
+    <w:p>
+      <w:r>
+        <w:rPr>
+          <w:noProof/>
+          <w:lang w:eastAsia="en-IN"/>
+        </w:rPr>
+        <mc:AlternateContent>
+          <mc:Choice Requires="wps">
+            <w:drawing>
+              <wp:anchor distT="0" distB="0" distL="114300" distR="114300" simplePos="0" relativeHeight="251668480" behindDoc="0" locked="0" layoutInCell="1" allowOverlap="1" wp14:anchorId="5554A488" wp14:editId="2B38C85A">
+                <wp:simplePos x="0" y="0"/>
+                <wp:positionH relativeFrom="column">
+                  <wp:posOffset>1958827</wp:posOffset>
+                </wp:positionH>
+                <wp:positionV relativeFrom="paragraph">
+                  <wp:posOffset>191061</wp:posOffset>
+                </wp:positionV>
+                <wp:extent cx="890699" cy="0"/>
+                <wp:effectExtent l="0" t="76200" r="24130" b="114300"/>
+                <wp:wrapNone/>
+                <wp:docPr id="10" name="Straight Arrow Connector 10"/>
+                <wp:cNvGraphicFramePr/>
+                <a:graphic xmlns:a="http://schemas.openxmlformats.org/drawingml/2006/main">
+                  <a:graphicData uri="http://schemas.microsoft.com/office/word/2010/wordprocessingShape">
+                    <wps:wsp>
+                      <wps:cNvCnPr/>
+                      <wps:spPr>
+                        <a:xfrm>
+                          <a:off x="0" y="0"/>
+                          <a:ext cx="890699" cy="0"/>
+                        </a:xfrm>
+                        <a:prstGeom prst="straightConnector1">
+                          <a:avLst/>
+                        </a:prstGeom>
+                        <a:ln w="15875">
+                          <a:tailEnd type="arrow"/>
+                        </a:ln>
+                      </wps:spPr>
+                      <wps:style>
+                        <a:lnRef idx="1">
+                          <a:schemeClr val="accent1"/>
+                        </a:lnRef>
+                        <a:fillRef idx="0">
+                          <a:schemeClr val="accent1"/>
+                        </a:fillRef>
+                        <a:effectRef idx="0">
+                          <a:schemeClr val="accent1"/>
+                        </a:effectRef>
+                        <a:fontRef idx="minor">
+                          <a:schemeClr val="tx1"/>
+                        </a:fontRef>
+                      </wps:style>
+                      <wps:bodyPr/>
+                    </wps:wsp>
+                  </a:graphicData>
+                </a:graphic>
+              </wp:anchor>
+            </w:drawing>
+          </mc:Choice>
+          <mc:Fallback>
+            <w:pict>
+              <v:shapetype id="_x0000_t32" coordsize="21600,21600" o:spt="32" o:oned="t" path="m,l21600,21600e" filled="f">
+                <v:path arrowok="t" fillok="f" o:connecttype="none"/>
+                <o:lock v:ext="edit" shapetype="t"/>
+              </v:shapetype>
+              <v:shape id="Straight Arrow Connector 10" o:spid="_x0000_s1026" type="#_x0000_t32" style="position:absolute;margin-left:154.25pt;margin-top:15.05pt;width:70.15pt;height:0;z-index:251668480;visibility:visible;mso-wrap-style:square;mso-wrap-distance-left:9pt;mso-wrap-distance-top:0;mso-wrap-distance-right:9pt;mso-wrap-distance-bottom:0;mso-position-horizontal:absolute;mso-position-horizontal-relative:text;mso-position-vertical:absolute;mso-position-vertical-relative:text" o:gfxdata="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" strokecolor="#4579b8 [3044]" strokeweight="1.25pt">
+                <v:stroke endarrow="open"/>
+              </v:shape>
+            </w:pict>
+          </mc:Fallback>
+        </mc:AlternateContent>
+      </w:r>
+    </w:p>
+    <w:p>
+      <w:r>
+        <w:rPr>
+          <w:noProof/>
+          <w:lang w:eastAsia="en-IN"/>
+        </w:rPr>
+        <mc:AlternateContent>
+          <mc:Choice Requires="wps">
+            <w:drawing>
+              <wp:anchor distT="0" distB="0" distL="114300" distR="114300" simplePos="0" relativeHeight="251670528" behindDoc="0" locked="0" layoutInCell="1" allowOverlap="1" wp14:anchorId="3C6B0175" wp14:editId="7023BA65">
+                <wp:simplePos x="0" y="0"/>
+                <wp:positionH relativeFrom="column">
+                  <wp:posOffset>1947383</wp:posOffset>
+                </wp:positionH>
+                <wp:positionV relativeFrom="paragraph">
+                  <wp:posOffset>111125</wp:posOffset>
+                </wp:positionV>
+                <wp:extent cx="868859" cy="0"/>
+                <wp:effectExtent l="38100" t="76200" r="0" b="114300"/>
+                <wp:wrapNone/>
+                <wp:docPr id="11" name="Straight Arrow Connector 11"/>
+                <wp:cNvGraphicFramePr/>
+                <a:graphic xmlns:a="http://schemas.openxmlformats.org/drawingml/2006/main">
+                  <a:graphicData uri="http://schemas.microsoft.com/office/word/2010/wordprocessingShape">
+                    <wps:wsp>
+                      <wps:cNvCnPr/>
+                      <wps:spPr>
+                        <a:xfrm flipH="1">
+                          <a:off x="0" y="0"/>
+                          <a:ext cx="868859" cy="0"/>
+                        </a:xfrm>
+                        <a:prstGeom prst="straightConnector1">
+                          <a:avLst/>
+                        </a:prstGeom>
+                        <a:ln w="15875">
+                          <a:tailEnd type="arrow"/>
+                        </a:ln>
+                      </wps:spPr>
+                      <wps:style>
+                        <a:lnRef idx="1">
+                          <a:schemeClr val="accent1"/>
+                        </a:lnRef>
+                        <a:fillRef idx="0">
+                          <a:schemeClr val="accent1"/>
+                        </a:fillRef>
+                        <a:effectRef idx="0">
+                          <a:schemeClr val="accent1"/>
+                        </a:effectRef>
+                        <a:fontRef idx="minor">
+                          <a:schemeClr val="tx1"/>
+                        </a:fontRef>
+                      </wps:style>
+                      <wps:bodyPr/>
+                    </wps:wsp>
+                  </a:graphicData>
+                </a:graphic>
+                <wp14:sizeRelH relativeFrom="margin">
+                  <wp14:pctWidth>0</wp14:pctWidth>
+                </wp14:sizeRelH>
+              </wp:anchor>
+            </w:drawing>
+          </mc:Choice>
+          <mc:Fallback>
+            <w:pict>
+              <v:shape id="Straight Arrow Connector 11" o:spid="_x0000_s1026" type="#_x0000_t32" style="position:absolute;margin-left:153.35pt;margin-top:8.75pt;width:68.4pt;height:0;flip:x;z-index:251670528;visibility:visible;mso-wrap-style:square;mso-width-percent:0;mso-wrap-distance-left:9pt;mso-wrap-distance-top:0;mso-wrap-distance-right:9pt;mso-wrap-distance-bottom:0;mso-position-horizontal:absolute;mso-position-horizontal-relative:text;mso-position-vertical:absolute;mso-position-vertical-relative:text;mso-width-percent:0;mso-width-relative:margin" o:gfxdata="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" strokecolor="#4579b8 [3044]" strokeweight="1.25pt">
+                <v:stroke endarrow="open"/>
+              </v:shape>
+            </w:pict>
+          </mc:Fallback>
+        </mc:AlternateContent>
+      </w:r>
+      <w:r>
+        <w:rPr>
+          <w:noProof/>
+          <w:lang w:eastAsia="en-IN"/>
+        </w:rPr>
+        <mc:AlternateContent>
+          <mc:Choice Requires="wps">
+            <w:drawing>
+              <wp:anchor distT="0" distB="0" distL="114300" distR="114300" simplePos="0" relativeHeight="251663360" behindDoc="0" locked="0" layoutInCell="1" allowOverlap="1" wp14:anchorId="25B2AD2E" wp14:editId="52AA742F">
+                <wp:simplePos x="0" y="0"/>
+                <wp:positionH relativeFrom="column">
+                  <wp:posOffset>3062177</wp:posOffset>
+                </wp:positionH>
+                <wp:positionV relativeFrom="paragraph">
+                  <wp:posOffset>271883</wp:posOffset>
+                </wp:positionV>
+                <wp:extent cx="2700670" cy="903768"/>
+                <wp:effectExtent l="0" t="0" r="23495" b="10795"/>
+                <wp:wrapNone/>
+                <wp:docPr id="5" name="Rectangle 5"/>
+                <wp:cNvGraphicFramePr/>
+                <a:graphic xmlns:a="http://schemas.openxmlformats.org/drawingml/2006/main">
+                  <a:graphicData uri="http://schemas.microsoft.com/office/word/2010/wordprocessingShape">
+                    <wps:wsp>
+                      <wps:cNvSpPr/>
+                      <wps:spPr>
+                        <a:xfrm>
+                          <a:off x="0" y="0"/>
+                          <a:ext cx="2700670" cy="903768"/>
+                        </a:xfrm>
+                        <a:prstGeom prst="rect">
+                          <a:avLst/>
+                        </a:prstGeom>
+                      </wps:spPr>
+                      <wps:style>
+                        <a:lnRef idx="2">
+                          <a:schemeClr val="accent6"/>
+                        </a:lnRef>
+                        <a:fillRef idx="1">
+                          <a:schemeClr val="lt1"/>
+                        </a:fillRef>
+                        <a:effectRef idx="0">
+                          <a:schemeClr val="accent6"/>
+                        </a:effectRef>
+                        <a:fontRef idx="minor">
+                          <a:schemeClr val="dk1"/>
+                        </a:fontRef>
+                      </wps:style>
+                      <wps:txbx>
+                        <w:txbxContent>
+                          <w:p>
+                            <w:pPr>
+                              <w:jc w:val="center"/>
+                              <w:rPr>
+                                <w:b/>
+                                <w:sz w:val="24"/>
+                                <w:szCs w:val="24"/>
+                              </w:rPr>
+                            </w:pPr>
+                            <w:r>
+                              <w:rPr>
+                                <w:b/>
+                                <w:sz w:val="24"/>
+                                <w:szCs w:val="24"/>
+                              </w:rPr>
+                              <w:t>API Layer</w:t>
+                            </w:r>
+                          </w:p>
+                          <w:p>
+                            <w:pPr>
+                              <w:jc w:val="center"/>
+                            </w:pPr>
+                            <w:r>
+                              <w:t xml:space="preserve">Logic for making the connection and getting/posting data to any </w:t>
+                            </w:r>
+                            <w:r>
+                              <w:t>API</w:t>
+                            </w:r>
+                          </w:p>
+                          <w:p>
+                            <w:pPr>
+                              <w:jc w:val="center"/>
+                            </w:pPr>
+                          </w:p>
+                        </w:txbxContent>
+                      </wps:txbx>
+                      <wps:bodyPr rot="0" spcFirstLastPara="0" vertOverflow="overflow" horzOverflow="overflow" vert="horz" wrap="square" lIns="91440" tIns="45720" rIns="91440" bIns="45720" numCol="1" spcCol="0" rtlCol="0" fromWordArt="0" anchor="ctr" anchorCtr="0" forceAA="0" compatLnSpc="1">
+                        <a:prstTxWarp prst="textNoShape">
+                          <a:avLst/>
+                        </a:prstTxWarp>
+                        <a:noAutofit/>
+                      </wps:bodyPr>
+                    </wps:wsp>
+                  </a:graphicData>
+                </a:graphic>
+                <wp14:sizeRelV relativeFrom="margin">
+                  <wp14:pctHeight>0</wp14:pctHeight>
+                </wp14:sizeRelV>
+              </wp:anchor>
+            </w:drawing>
+          </mc:Choice>
+          <mc:Fallback>
+            <w:pict>
+              <v:rect id="Rectangle 5" o:spid="_x0000_s1028" style="position:absolute;margin-left:241.1pt;margin-top:21.4pt;width:212.65pt;height:71.15pt;z-index:251663360;visibility:visible;mso-wrap-style:square;mso-height-percent:0;mso-wrap-distance-left:9pt;mso-wrap-distance-top:0;mso-wrap-distance-right:9pt;mso-wrap-distance-bottom:0;mso-position-horizontal:absolute;mso-position-horizontal-relative:text;mso-position-vertical:absolute;mso-position-vertical-relative:text;mso-height-percent:0;mso-height-relative:margin;v-text-anchor:middle" o:gfxdata="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" fillcolor="white [3201]" strokecolor="#f79646 [3209]" strokeweight="2pt">
+                <v:textbox>
+                  <w:txbxContent>
+                    <w:p>
+                      <w:pPr>
+                        <w:jc w:val="center"/>
+                        <w:rPr>
+                          <w:b/>
+                          <w:sz w:val="24"/>
+                          <w:szCs w:val="24"/>
+                        </w:rPr>
+                      </w:pPr>
+                      <w:r>
+                        <w:rPr>
+                          <w:b/>
+                          <w:sz w:val="24"/>
+                          <w:szCs w:val="24"/>
+                        </w:rPr>
+                        <w:t>API Layer</w:t>
+                      </w:r>
+                    </w:p>
+                    <w:p>
+                      <w:pPr>
+                        <w:jc w:val="center"/>
+                      </w:pPr>
+                      <w:r>
+                        <w:t xml:space="preserve">Logic for making the connection and getting/posting data to any </w:t>
+                      </w:r>
+                      <w:r>
+                        <w:t>API</w:t>
+                      </w:r>
+                    </w:p>
+                    <w:p>
+                      <w:pPr>
+                        <w:jc w:val="center"/>
+                      </w:pPr>
+                    </w:p>
+                  </w:txbxContent>
+                </v:textbox>
+              </v:rect>
+            </w:pict>
+          </mc:Fallback>
+        </mc:AlternateContent>
+      </w:r>
+    </w:p>
+    <w:p/>
+    <w:p/>
+    <w:p>
+      <w:pPr>
+        <w:rPr>
+          <w:sz w:val="36"/>
+          <w:szCs w:val="36"/>
+        </w:rPr>
+      </w:pPr>
+    </w:p>
+    <w:p>
+      <w:pPr>
+        <w:rPr>
+          <w:sz w:val="36"/>
+          <w:szCs w:val="36"/>
+        </w:rPr>
+      </w:pPr>
+      <w:r>
+        <w:rPr>
+          <w:noProof/>
+          <w:lang w:eastAsia="en-IN"/>
+        </w:rPr>
+        <mc:AlternateContent>
+          <mc:Choice Requires="wps">
+            <w:drawing>
+              <wp:anchor distT="0" distB="0" distL="114300" distR="114300" simplePos="0" relativeHeight="251665408" behindDoc="0" locked="0" layoutInCell="1" allowOverlap="1" wp14:anchorId="70380AEF" wp14:editId="31086730">
+                <wp:simplePos x="0" y="0"/>
+                <wp:positionH relativeFrom="column">
+                  <wp:posOffset>3062177</wp:posOffset>
+                </wp:positionH>
+                <wp:positionV relativeFrom="paragraph">
+                  <wp:posOffset>279326</wp:posOffset>
+                </wp:positionV>
+                <wp:extent cx="2700655" cy="860706"/>
+                <wp:effectExtent l="0" t="0" r="23495" b="15875"/>
+                <wp:wrapNone/>
+                <wp:docPr id="7" name="Rectangle 7"/>
+                <wp:cNvGraphicFramePr/>
+                <a:graphic xmlns:a="http://schemas.openxmlformats.org/drawingml/2006/main">
+                  <a:graphicData uri="http://schemas.microsoft.com/office/word/2010/wordprocessingShape">
+                    <wps:wsp>
+                      <wps:cNvSpPr/>
+                      <wps:spPr>
+                        <a:xfrm>
+                          <a:off x="0" y="0"/>
+                          <a:ext cx="2700655" cy="860706"/>
+                        </a:xfrm>
+                        <a:prstGeom prst="rect">
+                          <a:avLst/>
+                        </a:prstGeom>
+                      </wps:spPr>
+                      <wps:style>
+                        <a:lnRef idx="2">
+                          <a:schemeClr val="accent6"/>
+                        </a:lnRef>
+                        <a:fillRef idx="1">
+                          <a:schemeClr val="lt1"/>
+                        </a:fillRef>
+                        <a:effectRef idx="0">
+                          <a:schemeClr val="accent6"/>
+                        </a:effectRef>
+                        <a:fontRef idx="minor">
+                          <a:schemeClr val="dk1"/>
+                        </a:fontRef>
+                      </wps:style>
+                      <wps:txbx>
+                        <w:txbxContent>
+                          <w:p>
+                            <w:pPr>
+                              <w:jc w:val="center"/>
+                              <w:rPr>
+                                <w:b/>
+                                <w:sz w:val="24"/>
+                                <w:szCs w:val="24"/>
+                              </w:rPr>
+                            </w:pPr>
+                            <w:r>
+                              <w:rPr>
+                                <w:b/>
+                                <w:sz w:val="24"/>
+                                <w:szCs w:val="24"/>
+                              </w:rPr>
+                              <w:t>Business Logic Layer</w:t>
+                            </w:r>
+                          </w:p>
+                          <w:p>
+                            <w:pPr>
+                              <w:jc w:val="center"/>
+                            </w:pPr>
+                            <w:r>
+                              <w:t xml:space="preserve">Logic for </w:t>
+                            </w:r>
+                            <w:r>
+                              <w:t>performing calculations and implementing the strategy logic</w:t>
+                            </w:r>
+                          </w:p>
+                          <w:p>
+                            <w:pPr>
+                              <w:jc w:val="center"/>
+                            </w:pPr>
+                          </w:p>
+                        </w:txbxContent>
+                      </wps:txbx>
+                      <wps:bodyPr rot="0" spcFirstLastPara="0" vertOverflow="overflow" horzOverflow="overflow" vert="horz" wrap="square" lIns="91440" tIns="45720" rIns="91440" bIns="45720" numCol="1" spcCol="0" rtlCol="0" fromWordArt="0" anchor="ctr" anchorCtr="0" forceAA="0" compatLnSpc="1">
+                        <a:prstTxWarp prst="textNoShape">
+                          <a:avLst/>
+                        </a:prstTxWarp>
+                        <a:noAutofit/>
+                      </wps:bodyPr>
+                    </wps:wsp>
+                  </a:graphicData>
+                </a:graphic>
+                <wp14:sizeRelV relativeFrom="margin">
+                  <wp14:pctHeight>0</wp14:pctHeight>
+                </wp14:sizeRelV>
+              </wp:anchor>
+            </w:drawing>
+          </mc:Choice>
+          <mc:Fallback>
+            <w:pict>
+              <v:rect id="Rectangle 7" o:spid="_x0000_s1029" style="position:absolute;margin-left:241.1pt;margin-top:22pt;width:212.65pt;height:67.75pt;z-index:251665408;visibility:visible;mso-wrap-style:square;mso-height-percent:0;mso-wrap-distance-left:9pt;mso-wrap-distance-top:0;mso-wrap-distance-right:9pt;mso-wrap-distance-bottom:0;mso-position-horizontal:absolute;mso-position-horizontal-relative:text;mso-position-vertical:absolute;mso-position-vertical-relative:text;mso-height-percent:0;mso-height-relative:margin;v-text-anchor:middle" o:gfxdata="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" fillcolor="white [3201]" strokecolor="#f79646 [3209]" strokeweight="2pt">
+                <v:textbox>
+                  <w:txbxContent>
+                    <w:p>
+                      <w:pPr>
+                        <w:jc w:val="center"/>
+                        <w:rPr>
+                          <w:b/>
+                          <w:sz w:val="24"/>
+                          <w:szCs w:val="24"/>
+                        </w:rPr>
+                      </w:pPr>
+                      <w:r>
+                        <w:rPr>
+                          <w:b/>
+                          <w:sz w:val="24"/>
+                          <w:szCs w:val="24"/>
+                        </w:rPr>
+                        <w:t>Business Logic Layer</w:t>
+                      </w:r>
+                    </w:p>
+                    <w:p>
+                      <w:pPr>
+                        <w:jc w:val="center"/>
+                      </w:pPr>
+                      <w:r>
+                        <w:t xml:space="preserve">Logic for </w:t>
+                      </w:r>
+                      <w:r>
+                        <w:t>performing calculations and implementing the strategy logic</w:t>
+                      </w:r>
+                    </w:p>
+                    <w:p>
+                      <w:pPr>
+                        <w:jc w:val="center"/>
+                      </w:pPr>
+                    </w:p>
+                  </w:txbxContent>
+                </v:textbox>
+              </v:rect>
+            </w:pict>
+          </mc:Fallback>
+        </mc:AlternateContent>
+      </w:r>
+    </w:p>
+    <w:p>
+      <w:pPr>
+        <w:rPr>
+          <w:sz w:val="36"/>
+          <w:szCs w:val="36"/>
+        </w:rPr>
+      </w:pPr>
+    </w:p>
+    <w:p/>
+    <w:p/>
+    <w:p>
+      <w:r>
+        <w:rPr>
+          <w:noProof/>
+          <w:lang w:eastAsia="en-IN"/>
+        </w:rPr>
+        <mc:AlternateContent>
+          <mc:Choice Requires="wps">
+            <w:drawing>
+              <wp:anchor distT="0" distB="0" distL="114300" distR="114300" simplePos="0" relativeHeight="251667456" behindDoc="0" locked="0" layoutInCell="1" allowOverlap="1" wp14:anchorId="2A6B79BA" wp14:editId="78298D83">
+                <wp:simplePos x="0" y="0"/>
+                <wp:positionH relativeFrom="column">
+                  <wp:posOffset>3065145</wp:posOffset>
+                </wp:positionH>
+                <wp:positionV relativeFrom="paragraph">
+                  <wp:posOffset>186055</wp:posOffset>
+                </wp:positionV>
+                <wp:extent cx="2700655" cy="860425"/>
+                <wp:effectExtent l="0" t="0" r="23495" b="15875"/>
+                <wp:wrapNone/>
+                <wp:docPr id="9" name="Rectangle 9"/>
+                <wp:cNvGraphicFramePr/>
+                <a:graphic xmlns:a="http://schemas.openxmlformats.org/drawingml/2006/main">
+                  <a:graphicData uri="http://schemas.microsoft.com/office/word/2010/wordprocessingShape">
+                    <wps:wsp>
+                      <wps:cNvSpPr/>
+                      <wps:spPr>
+                        <a:xfrm>
+                          <a:off x="0" y="0"/>
+                          <a:ext cx="2700655" cy="860425"/>
+                        </a:xfrm>
+                        <a:prstGeom prst="rect">
+                          <a:avLst/>
+                        </a:prstGeom>
+                      </wps:spPr>
+                      <wps:style>
+                        <a:lnRef idx="2">
+                          <a:schemeClr val="accent6"/>
+                        </a:lnRef>
+                        <a:fillRef idx="1">
+                          <a:schemeClr val="lt1"/>
+                        </a:fillRef>
+                        <a:effectRef idx="0">
+                          <a:schemeClr val="accent6"/>
+                        </a:effectRef>
+                        <a:fontRef idx="minor">
+                          <a:schemeClr val="dk1"/>
+                        </a:fontRef>
+                      </wps:style>
+                      <wps:txbx>
+                        <w:txbxContent>
+                          <w:p>
+                            <w:pPr>
+                              <w:jc w:val="center"/>
+                              <w:rPr>
+                                <w:b/>
+                                <w:sz w:val="24"/>
+                                <w:szCs w:val="24"/>
+                              </w:rPr>
+                            </w:pPr>
+                            <w:r>
+                              <w:rPr>
+                                <w:b/>
+                                <w:sz w:val="24"/>
+                                <w:szCs w:val="24"/>
+                              </w:rPr>
+                              <w:t>Database Access Layer</w:t>
+                            </w:r>
+                          </w:p>
+                          <w:p>
+                            <w:pPr>
+                              <w:jc w:val="center"/>
+                            </w:pPr>
+                            <w:r>
+                              <w:t>Logic to make DB Connection and perform DB Operations</w:t>
+                            </w:r>
+                          </w:p>
+                          <w:p>
+                            <w:pPr>
+                              <w:jc w:val="center"/>
+                            </w:pPr>
+                          </w:p>
+                        </w:txbxContent>
+                      </wps:txbx>
+                      <wps:bodyPr rot="0" spcFirstLastPara="0" vertOverflow="overflow" horzOverflow="overflow" vert="horz" wrap="square" lIns="91440" tIns="45720" rIns="91440" bIns="45720" numCol="1" spcCol="0" rtlCol="0" fromWordArt="0" anchor="ctr" anchorCtr="0" forceAA="0" compatLnSpc="1">
+                        <a:prstTxWarp prst="textNoShape">
+                          <a:avLst/>
+                        </a:prstTxWarp>
+                        <a:noAutofit/>
+                      </wps:bodyPr>
+                    </wps:wsp>
+                  </a:graphicData>
+                </a:graphic>
+                <wp14:sizeRelV relativeFrom="margin">
+                  <wp14:pctHeight>0</wp14:pctHeight>
+                </wp14:sizeRelV>
+              </wp:anchor>
+            </w:drawing>
+          </mc:Choice>
+          <mc:Fallback>
+            <w:pict>
+              <v:rect id="Rectangle 9" o:spid="_x0000_s1030" style="position:absolute;margin-left:241.35pt;margin-top:14.65pt;width:212.65pt;height:67.75pt;z-index:251667456;visibility:visible;mso-wrap-style:square;mso-height-percent:0;mso-wrap-distance-left:9pt;mso-wrap-distance-top:0;mso-wrap-distance-right:9pt;mso-wrap-distance-bottom:0;mso-position-horizontal:absolute;mso-position-horizontal-relative:text;mso-position-vertical:absolute;mso-position-vertical-relative:text;mso-height-percent:0;mso-height-relative:margin;v-text-anchor:middle" o:gfxdata="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" fillcolor="white [3201]" strokecolor="#f79646 [3209]" strokeweight="2pt">
+                <v:textbox>
+                  <w:txbxContent>
+                    <w:p>
+                      <w:pPr>
+                        <w:jc w:val="center"/>
+                        <w:rPr>
+                          <w:b/>
+                          <w:sz w:val="24"/>
+                          <w:szCs w:val="24"/>
+                        </w:rPr>
+                      </w:pPr>
+                      <w:r>
+                        <w:rPr>
+                          <w:b/>
+                          <w:sz w:val="24"/>
+                          <w:szCs w:val="24"/>
+                        </w:rPr>
+                        <w:t>Database Access Layer</w:t>
+                      </w:r>
+                    </w:p>
+                    <w:p>
+                      <w:pPr>
+                        <w:jc w:val="center"/>
+                      </w:pPr>
+                      <w:r>
+                        <w:t>Logic to make DB Connection and perform DB Operations</w:t>
+                      </w:r>
+                    </w:p>
+                    <w:p>
+                      <w:pPr>
+                        <w:jc w:val="center"/>
+                      </w:pPr>
+                    </w:p>
+                  </w:txbxContent>
+                </v:textbox>
+              </v:rect>
+            </w:pict>
+          </mc:Fallback>
+        </mc:AlternateContent>
+      </w:r>
+    </w:p>
+    <w:p/>
+    <w:p/>
+    <w:p/>
+    <w:p>
+      <w:r>
+        <w:rPr>
+          <w:noProof/>
+          <w:lang w:eastAsia="en-IN"/>
+        </w:rPr>
+        <mc:AlternateContent>
+          <mc:Choice Requires="wps">
+            <w:drawing>
+              <wp:anchor distT="0" distB="0" distL="114300" distR="114300" simplePos="0" relativeHeight="251672576" behindDoc="0" locked="0" layoutInCell="1" allowOverlap="1" wp14:anchorId="11554390" wp14:editId="0F0DA250">
+                <wp:simplePos x="0" y="0"/>
+                <wp:positionH relativeFrom="column">
+                  <wp:posOffset>4178138</wp:posOffset>
+                </wp:positionH>
+                <wp:positionV relativeFrom="paragraph">
+                  <wp:posOffset>162560</wp:posOffset>
+                </wp:positionV>
+                <wp:extent cx="0" cy="768350"/>
+                <wp:effectExtent l="95250" t="0" r="76200" b="50800"/>
+                <wp:wrapNone/>
+                <wp:docPr id="12" name="Straight Arrow Connector 12"/>
+                <wp:cNvGraphicFramePr/>
+                <a:graphic xmlns:a="http://schemas.openxmlformats.org/drawingml/2006/main">
+                  <a:graphicData uri="http://schemas.microsoft.com/office/word/2010/wordprocessingShape">
+                    <wps:wsp>
+                      <wps:cNvCnPr/>
+                      <wps:spPr>
+                        <a:xfrm>
+                          <a:off x="0" y="0"/>
+                          <a:ext cx="0" cy="768350"/>
+                        </a:xfrm>
+                        <a:prstGeom prst="straightConnector1">
+                          <a:avLst/>
+                        </a:prstGeom>
+                        <a:ln w="15875">
+                          <a:tailEnd type="arrow"/>
+                        </a:ln>
+                      </wps:spPr>
+                      <wps:style>
+                        <a:lnRef idx="1">
+                          <a:schemeClr val="accent1"/>
+                        </a:lnRef>
+                        <a:fillRef idx="0">
+                          <a:schemeClr val="accent1"/>
+                        </a:fillRef>
+                        <a:effectRef idx="0">
+                          <a:schemeClr val="accent1"/>
+                        </a:effectRef>
+                        <a:fontRef idx="minor">
+                          <a:schemeClr val="tx1"/>
+                        </a:fontRef>
+                      </wps:style>
+                      <wps:bodyPr/>
+                    </wps:wsp>
+                  </a:graphicData>
+                </a:graphic>
+                <wp14:sizeRelH relativeFrom="margin">
+                  <wp14:pctWidth>0</wp14:pctWidth>
+                </wp14:sizeRelH>
+                <wp14:sizeRelV relativeFrom="margin">
+                  <wp14:pctHeight>0</wp14:pctHeight>
+                </wp14:sizeRelV>
+              </wp:anchor>
+            </w:drawing>
+          </mc:Choice>
+          <mc:Fallback>
+            <w:pict>
+              <v:shape id="Straight Arrow Connector 12" o:spid="_x0000_s1026" type="#_x0000_t32" style="position:absolute;margin-left:329pt;margin-top:12.8pt;width:0;height:60.5pt;z-index:251672576;visibility:visible;mso-wrap-style:square;mso-width-percent:0;mso-height-percent:0;mso-wrap-distance-left:9pt;mso-wrap-distance-top:0;mso-wrap-distance-right:9pt;mso-wrap-distance-bottom:0;mso-position-horizontal:absolute;mso-position-horizontal-relative:text;mso-position-vertical:absolute;mso-position-vertical-relative:text;mso-width-percent:0;mso-height-percent:0;mso-width-relative:margin;mso-height-relative:margin" o:gfxdata="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" strokecolor="#4579b8 [3044]" strokeweight="1.25pt">
+                <v:stroke endarrow="open"/>
+              </v:shape>
+            </w:pict>
+          </mc:Fallback>
+        </mc:AlternateContent>
+      </w:r>
+      <w:r>
+        <w:rPr>
+          <w:noProof/>
+          <w:lang w:eastAsia="en-IN"/>
+        </w:rPr>
+        <mc:AlternateContent>
+          <mc:Choice Requires="wps">
+            <w:drawing>
+              <wp:anchor distT="0" distB="0" distL="114300" distR="114300" simplePos="0" relativeHeight="251674624" behindDoc="0" locked="0" layoutInCell="1" allowOverlap="1" wp14:anchorId="7A695B13" wp14:editId="36D7D6B9">
+                <wp:simplePos x="0" y="0"/>
+                <wp:positionH relativeFrom="column">
+                  <wp:posOffset>4756623</wp:posOffset>
+                </wp:positionH>
+                <wp:positionV relativeFrom="paragraph">
+                  <wp:posOffset>144780</wp:posOffset>
+                </wp:positionV>
+                <wp:extent cx="0" cy="786808"/>
+                <wp:effectExtent l="95250" t="38100" r="57150" b="13335"/>
+                <wp:wrapNone/>
+                <wp:docPr id="13" name="Straight Arrow Connector 13"/>
+                <wp:cNvGraphicFramePr/>
+                <a:graphic xmlns:a="http://schemas.openxmlformats.org/drawingml/2006/main">
+                  <a:graphicData uri="http://schemas.microsoft.com/office/word/2010/wordprocessingShape">
+                    <wps:wsp>
+                      <wps:cNvCnPr/>
+                      <wps:spPr>
+                        <a:xfrm flipV="1">
+                          <a:off x="0" y="0"/>
+                          <a:ext cx="0" cy="786808"/>
+                        </a:xfrm>
+                        <a:prstGeom prst="straightConnector1">
+                          <a:avLst/>
+                        </a:prstGeom>
+                        <a:ln w="15875">
+                          <a:tailEnd type="arrow"/>
+                        </a:ln>
+                      </wps:spPr>
+                      <wps:style>
+                        <a:lnRef idx="1">
+                          <a:schemeClr val="accent1"/>
+                        </a:lnRef>
+                        <a:fillRef idx="0">
+                          <a:schemeClr val="accent1"/>
+                        </a:fillRef>
+                        <a:effectRef idx="0">
+                          <a:schemeClr val="accent1"/>
+                        </a:effectRef>
+                        <a:fontRef idx="minor">
+                          <a:schemeClr val="tx1"/>
+                        </a:fontRef>
+                      </wps:style>
+                      <wps:bodyPr/>
+                    </wps:wsp>
+                  </a:graphicData>
+                </a:graphic>
+                <wp14:sizeRelH relativeFrom="margin">
+                  <wp14:pctWidth>0</wp14:pctWidth>
+                </wp14:sizeRelH>
+                <wp14:sizeRelV relativeFrom="margin">
+                  <wp14:pctHeight>0</wp14:pctHeight>
+                </wp14:sizeRelV>
+              </wp:anchor>
+            </w:drawing>
+          </mc:Choice>
+          <mc:Fallback>
+            <w:pict>
+              <v:shape id="Straight Arrow Connector 13" o:spid="_x0000_s1026" type="#_x0000_t32" style="position:absolute;margin-left:374.55pt;margin-top:11.4pt;width:0;height:61.95pt;flip:y;z-index:251674624;visibility:visible;mso-wrap-style:square;mso-width-percent:0;mso-height-percent:0;mso-wrap-distance-left:9pt;mso-wrap-distance-top:0;mso-wrap-distance-right:9pt;mso-wrap-distance-bottom:0;mso-position-horizontal:absolute;mso-position-horizontal-relative:text;mso-position-vertical:absolute;mso-position-vertical-relative:text;mso-width-percent:0;mso-height-percent:0;mso-width-relative:margin;mso-height-relative:margin" o:gfxdata="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" strokecolor="#4579b8 [3044]" strokeweight="1.25pt">
+                <v:stroke endarrow="open"/>
+              </v:shape>
+            </w:pict>
+          </mc:Fallback>
+        </mc:AlternateContent>
+      </w:r>
+    </w:p>
+    <w:p/>
+    <w:p>
+      <w:bookmarkStart w:id="0" w:name="_GoBack"/>
+      <w:bookmarkEnd w:id="0"/>
+      <w:r>
+        <w:rPr>
+          <w:noProof/>
+          <w:lang w:eastAsia="en-IN"/>
+        </w:rPr>
+        <mc:AlternateContent>
+          <mc:Choice Requires="wps">
+            <w:drawing>
+              <wp:anchor distT="0" distB="0" distL="114300" distR="114300" simplePos="0" relativeHeight="251662336" behindDoc="0" locked="0" layoutInCell="1" allowOverlap="1" wp14:anchorId="55018BAE" wp14:editId="37586575">
+                <wp:simplePos x="0" y="0"/>
+                <wp:positionH relativeFrom="column">
+                  <wp:posOffset>2849526</wp:posOffset>
+                </wp:positionH>
+                <wp:positionV relativeFrom="paragraph">
+                  <wp:posOffset>286369</wp:posOffset>
+                </wp:positionV>
+                <wp:extent cx="3129915" cy="1350335"/>
+                <wp:effectExtent l="0" t="0" r="13335" b="21590"/>
+                <wp:wrapNone/>
+                <wp:docPr id="4" name="Rectangle 4"/>
+                <wp:cNvGraphicFramePr/>
+                <a:graphic xmlns:a="http://schemas.openxmlformats.org/drawingml/2006/main">
+                  <a:graphicData uri="http://schemas.microsoft.com/office/word/2010/wordprocessingShape">
+                    <wps:wsp>
+                      <wps:cNvSpPr/>
+                      <wps:spPr>
+                        <a:xfrm>
+                          <a:off x="0" y="0"/>
+                          <a:ext cx="3129915" cy="1350335"/>
+                        </a:xfrm>
+                        <a:prstGeom prst="rect">
+                          <a:avLst/>
+                        </a:prstGeom>
+                      </wps:spPr>
+                      <wps:style>
+                        <a:lnRef idx="2">
+                          <a:schemeClr val="accent6"/>
+                        </a:lnRef>
+                        <a:fillRef idx="1">
+                          <a:schemeClr val="lt1"/>
+                        </a:fillRef>
+                        <a:effectRef idx="0">
+                          <a:schemeClr val="accent6"/>
+                        </a:effectRef>
+                        <a:fontRef idx="minor">
+                          <a:schemeClr val="dk1"/>
+                        </a:fontRef>
+                      </wps:style>
+                      <wps:txbx>
+                        <w:txbxContent>
+                          <w:p>
+                            <w:pPr>
+                              <w:jc w:val="center"/>
+                              <w:rPr>
+                                <w:b/>
+                                <w:sz w:val="28"/>
+                                <w:szCs w:val="28"/>
+                              </w:rPr>
+                            </w:pPr>
+                            <w:r>
+                              <w:rPr>
+                                <w:b/>
+                                <w:sz w:val="28"/>
+                                <w:szCs w:val="28"/>
+                              </w:rPr>
+                              <w:t>DATABASE</w:t>
+                            </w:r>
+                          </w:p>
+                          <w:p>
+                            <w:pPr>
+                              <w:jc w:val="center"/>
+                              <w:rPr>
+                                <w:b/>
+                                <w:sz w:val="28"/>
+                                <w:szCs w:val="28"/>
+                              </w:rPr>
+                            </w:pPr>
+                          </w:p>
+                          <w:p>
+                            <w:pPr>
+                              <w:jc w:val="center"/>
+                            </w:pPr>
+                            <w:r>
+                              <w:t>MySQL Database</w:t>
+                            </w:r>
+                          </w:p>
+                        </w:txbxContent>
+                      </wps:txbx>
+                      <wps:bodyPr rot="0" spcFirstLastPara="0" vertOverflow="overflow" horzOverflow="overflow" vert="horz" wrap="square" lIns="91440" tIns="45720" rIns="91440" bIns="45720" numCol="1" spcCol="0" rtlCol="0" fromWordArt="0" anchor="ctr" anchorCtr="0" forceAA="0" compatLnSpc="1">
+                        <a:prstTxWarp prst="textNoShape">
+                          <a:avLst/>
+                        </a:prstTxWarp>
+                        <a:noAutofit/>
+                      </wps:bodyPr>
+                    </wps:wsp>
+                  </a:graphicData>
+                </a:graphic>
+                <wp14:sizeRelH relativeFrom="margin">
+                  <wp14:pctWidth>0</wp14:pctWidth>
+                </wp14:sizeRelH>
+                <wp14:sizeRelV relativeFrom="margin">
+                  <wp14:pctHeight>0</wp14:pctHeight>
+                </wp14:sizeRelV>
+              </wp:anchor>
+            </w:drawing>
+          </mc:Choice>
+          <mc:Fallback>
+            <w:pict>
+              <v:rect id="Rectangle 4" o:spid="_x0000_s1031" style="position:absolute;margin-left:224.35pt;margin-top:22.55pt;width:246.45pt;height:106.35pt;z-index:251662336;visibility:visible;mso-wrap-style:square;mso-width-percent:0;mso-height-percent:0;mso-wrap-distance-left:9pt;mso-wrap-distance-top:0;mso-wrap-distance-right:9pt;mso-wrap-distance-bottom:0;mso-position-horizontal:absolute;mso-position-horizontal-relative:text;mso-position-vertical:absolute;mso-position-vertical-relative:text;mso-width-percent:0;mso-height-percent:0;mso-width-relative:margin;mso-height-relative:margin;v-text-anchor:middle" o:gfxdata="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" fillcolor="white [3201]" strokecolor="#f79646 [3209]" strokeweight="2pt">
+                <v:textbox>
+                  <w:txbxContent>
+                    <w:p>
+                      <w:pPr>
+                        <w:jc w:val="center"/>
+                        <w:rPr>
+                          <w:b/>
+                          <w:sz w:val="28"/>
+                          <w:szCs w:val="28"/>
+                        </w:rPr>
+                      </w:pPr>
+                      <w:r>
+                        <w:rPr>
+                          <w:b/>
+                          <w:sz w:val="28"/>
+                          <w:szCs w:val="28"/>
+                        </w:rPr>
+                        <w:t>DATABASE</w:t>
+                      </w:r>
+                    </w:p>
+                    <w:p>
+                      <w:pPr>
+                        <w:jc w:val="center"/>
+                        <w:rPr>
+                          <w:b/>
+                          <w:sz w:val="28"/>
+                          <w:szCs w:val="28"/>
+                        </w:rPr>
+                      </w:pPr>
+                    </w:p>
+                    <w:p>
+                      <w:pPr>
+                        <w:jc w:val="center"/>
+                      </w:pPr>
+                      <w:r>
+                        <w:t>MySQL Database</w:t>
+                      </w:r>
+                    </w:p>
+                  </w:txbxContent>
+                </v:textbox>
+              </v:rect>
+            </w:pict>
+          </mc:Fallback>
+        </mc:AlternateContent>
+      </w:r>
+    </w:p>
+    <w:p/>
+    <w:p/>
+    <w:p/>
+    <w:p/>
+    <w:p/>
+    <w:p/>
+    <w:p/>
+    <w:p>
+      <w:pPr>
+        <w:pStyle w:val="Heading1"/>
+        <w:rPr>
+          <w:sz w:val="36"/>
+          <w:szCs w:val="36"/>
+        </w:rPr>
+      </w:pPr>
+      <w:r>
+        <w:rPr>
+          <w:sz w:val="36"/>
+          <w:szCs w:val="36"/>
+        </w:rPr>
+        <w:lastRenderedPageBreak/>
+        <w:t>DATA SOURCE</w:t>
       </w:r>
     </w:p>
     <w:p>
@@ -176,7 +1621,7 @@
       <w:r>
         <w:tab/>
       </w:r>
-      <w:hyperlink r:id="rId6" w:history="1">
+      <w:hyperlink r:id="rId7" w:history="1">
         <w:r>
           <w:rPr>
             <w:rStyle w:val="Hyperlink"/>
@@ -262,19 +1707,7 @@
           <w:szCs w:val="21"/>
           <w:shd w:val="clear" w:color="auto" w:fill="FFFFFF"/>
         </w:rPr>
-        <w:t xml:space="preserve">Sample </w:t>
-      </w:r>
-      <w:r>
-        <w:rPr>
-          <w:rStyle w:val="label"/>
-          <w:rFonts w:ascii="Helvetica" w:hAnsi="Helvetica" w:cs="Helvetica"/>
-          <w:b/>
-          <w:color w:val="0D3244"/>
-          <w:sz w:val="21"/>
-          <w:szCs w:val="21"/>
-          <w:shd w:val="clear" w:color="auto" w:fill="FFFFFF"/>
-        </w:rPr>
-        <w:t>URL:</w:t>
+        <w:t>Sample URL:</w:t>
       </w:r>
       <w:r>
         <w:rPr>
@@ -286,7 +1719,7 @@
         </w:rPr>
         <w:t xml:space="preserve"> </w:t>
       </w:r>
-      <w:hyperlink r:id="rId7" w:history="1">
+      <w:hyperlink r:id="rId8" w:history="1">
         <w:r>
           <w:rPr>
             <w:rStyle w:val="Hyperlink"/>
@@ -308,12 +1741,21 @@
           <w:szCs w:val="36"/>
         </w:rPr>
       </w:pPr>
+      <w:proofErr w:type="gramStart"/>
       <w:r>
         <w:rPr>
           <w:sz w:val="36"/>
           <w:szCs w:val="36"/>
         </w:rPr>
-        <w:t>Database Design:</w:t>
+        <w:t>DATABASE  DESIGN</w:t>
+      </w:r>
+      <w:proofErr w:type="gramEnd"/>
+      <w:r>
+        <w:rPr>
+          <w:sz w:val="36"/>
+          <w:szCs w:val="36"/>
+        </w:rPr>
+        <w:t>:</w:t>
       </w:r>
     </w:p>
     <w:p>
@@ -350,7 +1792,7 @@
                     <pic:cNvPicPr/>
                   </pic:nvPicPr>
                   <pic:blipFill>
-                    <a:blip r:embed="rId8"/>
+                    <a:blip r:embed="rId9"/>
                     <a:stretch>
                       <a:fillRect/>
                     </a:stretch>
@@ -377,7 +1819,6 @@
       </w:pPr>
       <w:proofErr w:type="spellStart"/>
       <w:r>
-        <w:lastRenderedPageBreak/>
         <w:t>Watchlist</w:t>
       </w:r>
       <w:proofErr w:type="spellEnd"/>
@@ -426,6 +1867,7 @@
         </w:tabs>
       </w:pPr>
       <w:r>
+        <w:lastRenderedPageBreak/>
         <w:t xml:space="preserve">Some of the </w:t>
       </w:r>
       <w:proofErr w:type="spellStart"/>
@@ -1414,7 +2856,6 @@
             </w:pPr>
             <w:proofErr w:type="spellStart"/>
             <w:r>
-              <w:lastRenderedPageBreak/>
               <w:t>expected_records</w:t>
             </w:r>
             <w:proofErr w:type="spellEnd"/>
@@ -1538,6 +2979,7 @@
             </w:pPr>
             <w:proofErr w:type="spellStart"/>
             <w:r>
+              <w:lastRenderedPageBreak/>
               <w:t>missing_records</w:t>
             </w:r>
             <w:proofErr w:type="spellEnd"/>
@@ -2175,7 +3617,7 @@
                           </pic:cNvPicPr>
                         </pic:nvPicPr>
                         <pic:blipFill>
-                          <a:blip r:embed="rId9">
+                          <a:blip r:embed="rId10">
                             <a:extLst>
                               <a:ext uri="{28A0092B-C50C-407E-A947-70E740481C1C}">
                                 <a14:useLocalDpi xmlns:a14="http://schemas.microsoft.com/office/drawing/2010/main" val="0"/>
@@ -2311,7 +3753,7 @@
                           </pic:cNvPicPr>
                         </pic:nvPicPr>
                         <pic:blipFill>
-                          <a:blip r:embed="rId9">
+                          <a:blip r:embed="rId10">
                             <a:extLst>
                               <a:ext uri="{28A0092B-C50C-407E-A947-70E740481C1C}">
                                 <a14:useLocalDpi xmlns:a14="http://schemas.microsoft.com/office/drawing/2010/main" val="0"/>
@@ -3261,7 +4703,6 @@
                 <w:bCs/>
                 <w:color w:val="000000"/>
               </w:rPr>
-              <w:lastRenderedPageBreak/>
               <w:t>ma20</w:t>
             </w:r>
           </w:p>
@@ -3398,6 +4839,7 @@
                 <w:bCs/>
                 <w:color w:val="000000"/>
               </w:rPr>
+              <w:lastRenderedPageBreak/>
               <w:t>avg_candle_body_50</w:t>
             </w:r>
           </w:p>
@@ -3906,10 +5348,7 @@
       </w:pPr>
     </w:p>
     <w:p/>
-    <w:p>
-      <w:bookmarkStart w:id="0" w:name="_GoBack"/>
-      <w:bookmarkEnd w:id="0"/>
-    </w:p>
+    <w:p/>
     <w:p/>
     <w:p/>
     <w:p/>
@@ -5630,4 +7069,16 @@
   <a:objectDefaults/>
   <a:extraClrSchemeLst/>
 </a:theme>
+</file>
+
+<file path=customXml/item1.xml><?xml version="1.0" encoding="utf-8"?>
+<b:Sources xmlns:b="http://schemas.openxmlformats.org/officeDocument/2006/bibliography" xmlns="http://schemas.openxmlformats.org/officeDocument/2006/bibliography" SelectedStyle="\APA.XSL" StyleName="APA"/>
+</file>
+
+<file path=customXml/itemProps1.xml><?xml version="1.0" encoding="utf-8"?>
+<ds:datastoreItem xmlns:ds="http://schemas.openxmlformats.org/officeDocument/2006/customXml" ds:itemID="{9DC24C8B-8656-49A0-A969-7FB30734EC9B}">
+  <ds:schemaRefs>
+    <ds:schemaRef ds:uri="http://schemas.openxmlformats.org/officeDocument/2006/bibliography"/>
+  </ds:schemaRefs>
+</ds:datastoreItem>
 </file>
</xml_diff>